<commit_message>
search bar added for templates download button working
</commit_message>
<xml_diff>
--- a/backend/LetterGenerated/Final_attendance_OC.docx
+++ b/backend/LetterGenerated/Final_attendance_OC.docx
@@ -256,7 +256,7 @@
           <w:szCs w:val="24"/>
           <w:lang w:val="en-IN"/>
         </w:rPr>
-        <w:t xml:space="preserve">The Director</w:t>
+        <w:t xml:space="preserve">The Head of Department</w:t>
       </w:r>
       <w:r>
         <w:rPr>
@@ -283,7 +283,7 @@
           <w:sz w:val="24"/>
           <w:szCs w:val="24"/>
         </w:rPr>
-        <w:t xml:space="preserve">Department of Information Technology,</w:t>
+        <w:t xml:space="preserve">Department of Computer Science and Engineering,</w:t>
       </w:r>
     </w:p>
     <w:p>
@@ -405,7 +405,7 @@
           <w:sz w:val="24"/>
           <w:szCs w:val="24"/>
         </w:rPr>
-        <w:t xml:space="preserve">: 2020-05-07</w:t>
+        <w:t xml:space="preserve">: 2020-06-05</w:t>
       </w:r>
     </w:p>
     <w:p>
@@ -445,7 +445,7 @@
           <w:sz w:val="24"/>
           <w:szCs w:val="24"/>
         </w:rPr>
-        <w:t xml:space="preserve">Permission for Event Conduction</w:t>
+        <w:t xml:space="preserve">Permission for attendance of the team</w:t>
       </w:r>
       <w:proofErr w:type="gramEnd"/>
       <w:r>
@@ -543,7 +543,7 @@
           <w:sz w:val="24"/>
           <w:szCs w:val="24"/>
         </w:rPr>
-        <w:t xml:space="preserve">fcdfhfb</w:t>
+        <w:t xml:space="preserve">Saadhya</w:t>
       </w:r>
       <w:proofErr w:type="spellStart"/>
       <w:r>
@@ -570,7 +570,7 @@
           <w:szCs w:val="24"/>
           <w:lang w:val="en-IN"/>
         </w:rPr>
-        <w:t xml:space="preserve"> 2020-05-13</w:t>
+        <w:t xml:space="preserve"> 2020-06-09</w:t>
       </w:r>
       <w:proofErr w:type="spellStart"/>
       <w:r>
@@ -590,7 +590,7 @@
           <w:szCs w:val="24"/>
           <w:lang w:val="en-IN"/>
         </w:rPr>
-        <w:t xml:space="preserve"> to 2020-05-17</w:t>
+        <w:t xml:space="preserve"> to 2020-06-12</w:t>
       </w:r>
       <w:proofErr w:type="spellStart"/>
       <w:r>
@@ -646,7 +646,7 @@
           <w:szCs w:val="24"/>
           <w:lang w:val="en-IN"/>
         </w:rPr>
-        <w:t xml:space="preserve">:35</w:t>
+        <w:t xml:space="preserve">:50</w:t>
       </w:r>
       <w:proofErr w:type="spellStart"/>
       <w:r>
@@ -694,7 +694,7 @@
           <w:sz w:val="24"/>
           <w:szCs w:val="24"/>
         </w:rPr>
-        <w:t xml:space="preserve"> to 8</w:t>
+        <w:t xml:space="preserve"> to 4</w:t>
       </w:r>
       <w:proofErr w:type="spellStart"/>
       <w:r>
@@ -722,7 +722,7 @@
           <w:szCs w:val="24"/>
           <w:lang w:val="en-IN"/>
         </w:rPr>
-        <w:t xml:space="preserve">:45</w:t>
+        <w:t xml:space="preserve">:20</w:t>
       </w:r>
       <w:proofErr w:type="spellStart"/>
       <w:r>
@@ -801,7 +801,7 @@
           <w:sz w:val="24"/>
           <w:szCs w:val="24"/>
         </w:rPr>
-        <w:t xml:space="preserve">fbdfbfdhbdfn</w:t>
+        <w:t xml:space="preserve">this is our flagship eventtt</w:t>
       </w:r>
       <w:r>
         <w:rPr>
@@ -1422,7 +1422,7 @@
                 <w:sz w:val="24"/>
                 <w:szCs w:val="24"/>
               </w:rPr>
-              <w:t xml:space="preserve">Yash</w:t>
+              <w:t xml:space="preserve">Aaris</w:t>
             </w:r>
             <w:proofErr w:type="gramEnd"/>
             <w:r>
@@ -1462,7 +1462,7 @@
                 <w:sz w:val="24"/>
                 <w:szCs w:val="24"/>
               </w:rPr>
-              <w:t xml:space="preserve">18P61A05C2</w:t>
+              <w:t xml:space="preserve">18P61A05D7</w:t>
             </w:r>
             <w:proofErr w:type="spellStart"/>
             <w:r>
@@ -1532,7 +1532,7 @@
                 <w:sz w:val="24"/>
                 <w:szCs w:val="24"/>
               </w:rPr>
-              <w:t xml:space="preserve">Aaris</w:t>
+              <w:t xml:space="preserve">Yash</w:t>
             </w:r>
             <w:proofErr w:type="gramEnd"/>
             <w:r>
@@ -1572,7 +1572,7 @@
                 <w:sz w:val="24"/>
                 <w:szCs w:val="24"/>
               </w:rPr>
-              <w:t xml:space="preserve">18P61A05D7</w:t>
+              <w:t xml:space="preserve">18P61A05C2</w:t>
             </w:r>
             <w:proofErr w:type="spellStart"/>
             <w:r>

</xml_diff>

<commit_message>
Login pages css fixed and mobile friendly af
</commit_message>
<xml_diff>
--- a/backend/LetterGenerated/Final_attendance_OC.docx
+++ b/backend/LetterGenerated/Final_attendance_OC.docx
@@ -291,7 +291,7 @@
           <w:sz w:val="24"/>
           <w:szCs w:val="24"/>
         </w:rPr>
-        <w:t xml:space="preserve">Department of Information Technology,</w:t>
+        <w:t xml:space="preserve">Department of Computer Science and Engineering,</w:t>
       </w:r>
     </w:p>
     <w:p>
@@ -413,7 +413,7 @@
           <w:sz w:val="24"/>
           <w:szCs w:val="24"/>
         </w:rPr>
-        <w:t xml:space="preserve">: 2020-06-25</w:t>
+        <w:t xml:space="preserve">: 2020-06-14</w:t>
       </w:r>
     </w:p>
     <w:p>
@@ -453,7 +453,7 @@
           <w:sz w:val="24"/>
           <w:szCs w:val="24"/>
         </w:rPr>
-        <w:t xml:space="preserve">hi</w:t>
+        <w:t xml:space="preserve">Permission for Event Conduction</w:t>
       </w:r>
       <w:proofErr w:type="gramEnd"/>
       <w:r>
@@ -517,7 +517,7 @@
           <w:sz w:val="24"/>
           <w:szCs w:val="24"/>
         </w:rPr>
-        <w:t xml:space="preserve">as</w:t>
+        <w:t xml:space="preserve">Robotic Club</w:t>
       </w:r>
       <w:r>
         <w:rPr>
@@ -551,7 +551,7 @@
           <w:sz w:val="24"/>
           <w:szCs w:val="24"/>
         </w:rPr>
-        <w:t xml:space="preserve">fds</w:t>
+        <w:t xml:space="preserve">fcdfhfb</w:t>
       </w:r>
       <w:proofErr w:type="spellStart"/>
       <w:r>
@@ -578,7 +578,7 @@
           <w:szCs w:val="24"/>
           <w:lang w:val="en-IN"/>
         </w:rPr>
-        <w:t xml:space="preserve"> 2020-06-17</w:t>
+        <w:t xml:space="preserve"> 2020-06-15</w:t>
       </w:r>
       <w:proofErr w:type="spellStart"/>
       <w:r>
@@ -598,7 +598,7 @@
           <w:szCs w:val="24"/>
           <w:lang w:val="en-IN"/>
         </w:rPr>
-        <w:t xml:space="preserve"> to 2020-07-03</w:t>
+        <w:t xml:space="preserve"> to 2020-06-17</w:t>
       </w:r>
       <w:proofErr w:type="spellStart"/>
       <w:r>
@@ -626,7 +626,7 @@
           <w:sz w:val="24"/>
           <w:szCs w:val="24"/>
         </w:rPr>
-        <w:t xml:space="preserve"> from 3</w:t>
+        <w:t xml:space="preserve"> from 8</w:t>
       </w:r>
       <w:proofErr w:type="spellStart"/>
       <w:r>
@@ -654,7 +654,7 @@
           <w:szCs w:val="24"/>
           <w:lang w:val="en-IN"/>
         </w:rPr>
-        <w:t xml:space="preserve">:15</w:t>
+        <w:t xml:space="preserve">:30</w:t>
       </w:r>
       <w:proofErr w:type="spellStart"/>
       <w:r>
@@ -730,7 +730,7 @@
           <w:szCs w:val="24"/>
           <w:lang w:val="en-IN"/>
         </w:rPr>
-        <w:t xml:space="preserve">:50</w:t>
+        <w:t xml:space="preserve">:20</w:t>
       </w:r>
       <w:proofErr w:type="spellStart"/>
       <w:r>
@@ -809,7 +809,7 @@
           <w:sz w:val="24"/>
           <w:szCs w:val="24"/>
         </w:rPr>
-        <w:t xml:space="preserve">fd</w:t>
+        <w:t xml:space="preserve">This is an workshop for 1st year Students.</w:t>
       </w:r>
       <w:r>
         <w:rPr>
@@ -968,7 +968,7 @@
           <w:sz w:val="24"/>
           <w:szCs w:val="24"/>
         </w:rPr>
-        <w:t xml:space="preserve">Team as</w:t>
+        <w:t xml:space="preserve">Team Robotic Club</w:t>
       </w:r>
       <w:r>
         <w:rPr>
@@ -1420,7 +1420,7 @@
                 <w:sz w:val="24"/>
                 <w:szCs w:val="24"/>
               </w:rPr>
-              <w:t xml:space="preserve">fdsf</w:t>
+              <w:t xml:space="preserve">Aaris</w:t>
             </w:r>
             <w:proofErr w:type="gramEnd"/>
             <w:r>
@@ -1460,7 +1460,107 @@
                 <w:sz w:val="24"/>
                 <w:szCs w:val="24"/>
               </w:rPr>
-              <w:t xml:space="preserve">ffd</w:t>
+              <w:t xml:space="preserve">18P61A05D7</w:t>
+            </w:r>
+            <w:proofErr w:type="spellStart"/>
+            <w:r>
+              <w:rPr>
+                <w:rFonts w:ascii="Times New Roman" w:eastAsia="Times New Roman" w:hAnsi="Times New Roman" w:cs="Times New Roman"/>
+                <w:sz w:val="24"/>
+                <w:szCs w:val="24"/>
+              </w:rPr>
+              <w:t/>
+            </w:r>
+            <w:proofErr w:type="spellEnd"/>
+            <w:r>
+              <w:rPr>
+                <w:rFonts w:ascii="Times New Roman" w:eastAsia="Times New Roman" w:hAnsi="Times New Roman" w:cs="Times New Roman"/>
+                <w:sz w:val="24"/>
+                <w:szCs w:val="24"/>
+              </w:rPr>
+              <w:t/>
+            </w:r>
+          </w:p>
+        </w:tc>
+      </w:tr>
+      <w:tr>
+        <w:tc>
+          <w:tcPr>
+            <w:tcW w:w="4673" w:type="dxa"/>
+            <w:tcBorders>
+              <w:top w:val="single" w:sz="4" w:space="0" w:color="000000"/>
+              <w:left w:val="single" w:sz="4" w:space="0" w:color="000000"/>
+              <w:bottom w:val="single" w:sz="4" w:space="0" w:color="000000"/>
+              <w:right w:val="single" w:sz="4" w:space="0" w:color="000000"/>
+            </w:tcBorders>
+            <w:hideMark/>
+          </w:tcPr>
+          <w:p>
+            <w:pPr>
+              <w:ind w:right="-270"/>
+              <w:jc w:val="center"/>
+              <w:rPr>
+                <w:rFonts w:ascii="Times New Roman" w:eastAsia="Times New Roman" w:hAnsi="Times New Roman" w:cs="Times New Roman"/>
+                <w:sz w:val="24"/>
+                <w:szCs w:val="24"/>
+              </w:rPr>
+            </w:pPr>
+            <w:r>
+              <w:rPr>
+                <w:rFonts w:ascii="Times New Roman" w:eastAsia="Times New Roman" w:hAnsi="Times New Roman" w:cs="Times New Roman"/>
+                <w:sz w:val="24"/>
+                <w:szCs w:val="24"/>
+              </w:rPr>
+              <w:t/>
+            </w:r>
+            <w:proofErr w:type="gramStart"/>
+            <w:r>
+              <w:rPr>
+                <w:rFonts w:ascii="Times New Roman" w:eastAsia="Times New Roman" w:hAnsi="Times New Roman" w:cs="Times New Roman"/>
+                <w:sz w:val="24"/>
+                <w:szCs w:val="24"/>
+              </w:rPr>
+              <w:t xml:space="preserve">Yash</w:t>
+            </w:r>
+            <w:proofErr w:type="gramEnd"/>
+            <w:r>
+              <w:rPr>
+                <w:rFonts w:ascii="Times New Roman" w:eastAsia="Times New Roman" w:hAnsi="Times New Roman" w:cs="Times New Roman"/>
+                <w:sz w:val="24"/>
+                <w:szCs w:val="24"/>
+              </w:rPr>
+              <w:t/>
+            </w:r>
+          </w:p>
+        </w:tc>
+        <w:tc>
+          <w:tcPr>
+            <w:tcW w:w="4672" w:type="dxa"/>
+            <w:tcBorders>
+              <w:top w:val="single" w:sz="4" w:space="0" w:color="000000"/>
+              <w:left w:val="single" w:sz="4" w:space="0" w:color="000000"/>
+              <w:bottom w:val="single" w:sz="4" w:space="0" w:color="000000"/>
+              <w:right w:val="single" w:sz="4" w:space="0" w:color="000000"/>
+            </w:tcBorders>
+            <w:hideMark/>
+          </w:tcPr>
+          <w:p>
+            <w:pPr>
+              <w:ind w:left="-540" w:right="-270"/>
+              <w:jc w:val="center"/>
+              <w:rPr>
+                <w:rFonts w:ascii="Times New Roman" w:eastAsia="Times New Roman" w:hAnsi="Times New Roman" w:cs="Times New Roman"/>
+                <w:sz w:val="24"/>
+                <w:szCs w:val="24"/>
+              </w:rPr>
+            </w:pPr>
+            <w:r>
+              <w:rPr>
+                <w:rFonts w:ascii="Times New Roman" w:eastAsia="Times New Roman" w:hAnsi="Times New Roman" w:cs="Times New Roman"/>
+                <w:sz w:val="24"/>
+                <w:szCs w:val="24"/>
+              </w:rPr>
+              <w:t xml:space="preserve">18P61A05C2</w:t>
             </w:r>
             <w:proofErr w:type="spellStart"/>
             <w:r>

</xml_diff>